<commit_message>
FIA and Sobrac 2023 Updates
</commit_message>
<xml_diff>
--- a/FIA 2020-22/Docx (Word)/Template FIA 2020–23  Ms Word (Português).docx
+++ b/FIA 2020-22/Docx (Word)/Template FIA 2020–23  Ms Word (Português).docx
@@ -723,44 +723,23 @@
           <w:sz w:val="22"/>
           <w:szCs w:val="22"/>
         </w:rPr>
-        <w:t>.</w:t>
-      </w:r>
-      <w:proofErr w:type="spellStart"/>
+        <w:t>.docx</w:t>
+      </w:r>
+      <w:r>
+        <w:t>) e LaTeX (</w:t>
+      </w:r>
       <w:r>
         <w:rPr>
           <w:rFonts w:ascii="Courier New" w:eastAsia="Courier New" w:hAnsi="Courier New" w:cs="Courier New"/>
           <w:sz w:val="22"/>
           <w:szCs w:val="22"/>
         </w:rPr>
-        <w:t>docx</w:t>
-      </w:r>
-      <w:proofErr w:type="spellEnd"/>
-      <w:r>
-        <w:t>) e LaTeX (</w:t>
-      </w:r>
-      <w:r>
-        <w:rPr>
-          <w:rFonts w:ascii="Courier New" w:eastAsia="Courier New" w:hAnsi="Courier New" w:cs="Courier New"/>
-          <w:sz w:val="22"/>
-          <w:szCs w:val="22"/>
-        </w:rPr>
-        <w:t>.</w:t>
-      </w:r>
-      <w:proofErr w:type="spellStart"/>
-      <w:r>
-        <w:rPr>
-          <w:rFonts w:ascii="Courier New" w:eastAsia="Courier New" w:hAnsi="Courier New" w:cs="Courier New"/>
-          <w:sz w:val="22"/>
-          <w:szCs w:val="22"/>
-        </w:rPr>
-        <w:t>tex</w:t>
-      </w:r>
-      <w:proofErr w:type="spellEnd"/>
+        <w:t>.tex</w:t>
+      </w:r>
       <w:r>
         <w:t xml:space="preserve">). Esta versão também está disponível no </w:t>
       </w:r>
       <w:hyperlink r:id="rId12">
-        <w:proofErr w:type="spellStart"/>
         <w:r>
           <w:rPr>
             <w:color w:val="1155CC"/>
@@ -768,7 +747,6 @@
           </w:rPr>
           <w:t>Overleaf</w:t>
         </w:r>
-        <w:proofErr w:type="spellEnd"/>
       </w:hyperlink>
       <w:r>
         <w:t xml:space="preserve"> e no </w:t>
@@ -825,32 +803,14 @@
         </w:rPr>
         <w:t xml:space="preserve"> </w:t>
       </w:r>
-      <w:proofErr w:type="spellStart"/>
-      <w:r>
-        <w:t>pt</w:t>
-      </w:r>
-      <w:proofErr w:type="spellEnd"/>
-      <w:r>
-        <w:t xml:space="preserve"> e parágrafo com espaçamento de 0 </w:t>
-      </w:r>
-      <w:proofErr w:type="spellStart"/>
-      <w:r>
-        <w:t>pt</w:t>
-      </w:r>
-      <w:proofErr w:type="spellEnd"/>
-      <w:r>
-        <w:t xml:space="preserve"> antes e </w:t>
+      <w:r>
+        <w:t xml:space="preserve">pt e parágrafo com espaçamento de 0 pt antes e </w:t>
       </w:r>
       <w:r>
         <w:t>8 </w:t>
       </w:r>
-      <w:proofErr w:type="spellStart"/>
-      <w:r>
-        <w:t>pt</w:t>
-      </w:r>
-      <w:proofErr w:type="spellEnd"/>
-      <w:r>
-        <w:t xml:space="preserve"> depois. É prática comum a escrita de artigos científicos no impessoal, logo, isso é recomendado. Além disso, serão aceitos em língua culta portuguesa, inglesa</w:t>
+      <w:r>
+        <w:t>pt depois. É prática comum a escrita de artigos científicos no impessoal, logo, isso é recomendado. Além disso, serão aceitos em língua culta portuguesa, inglesa</w:t>
       </w:r>
       <w:r>
         <w:rPr>
@@ -1017,15 +977,7 @@
         <w:pStyle w:val="FIAENUMERATE"/>
       </w:pPr>
       <w:r>
-        <w:t xml:space="preserve">O texto deve ser escrito com tipografia Times New Roman com tamanho 12 </w:t>
-      </w:r>
-      <w:proofErr w:type="spellStart"/>
-      <w:r>
-        <w:t>pt</w:t>
-      </w:r>
-      <w:proofErr w:type="spellEnd"/>
-      <w:r>
-        <w:t xml:space="preserve"> (conforme este modelo).</w:t>
+        <w:t>O texto deve ser escrito com tipografia Times New Roman com tamanho 12 pt (conforme este modelo).</w:t>
       </w:r>
     </w:p>
     <w:p>
@@ -1256,13 +1208,8 @@
         <w:t>“</w:t>
       </w:r>
       <w:r>
-        <w:t>43.</w:t>
-      </w:r>
-      <w:proofErr w:type="gramStart"/>
-      <w:r>
-        <w:t>20.Dk</w:t>
-      </w:r>
-      <w:proofErr w:type="gramEnd"/>
+        <w:t>43.20.Dk</w:t>
+      </w:r>
       <w:r>
         <w:t>”</w:t>
       </w:r>
@@ -1667,41 +1614,7 @@
           <w:szCs w:val="20"/>
         </w:rPr>
         <w:br/>
-        <w:t>{</w:t>
-      </w:r>
-      <w:proofErr w:type="spellStart"/>
-      <w:proofErr w:type="gramStart"/>
-      <w:r>
-        <w:rPr>
-          <w:sz w:val="20"/>
-          <w:szCs w:val="20"/>
-        </w:rPr>
-        <w:t>will.fonseca</w:t>
-      </w:r>
-      <w:proofErr w:type="spellEnd"/>
-      <w:proofErr w:type="gramEnd"/>
-      <w:r>
-        <w:rPr>
-          <w:sz w:val="20"/>
-          <w:szCs w:val="20"/>
-        </w:rPr>
-        <w:t xml:space="preserve">, </w:t>
-      </w:r>
-      <w:proofErr w:type="spellStart"/>
-      <w:r>
-        <w:rPr>
-          <w:sz w:val="20"/>
-          <w:szCs w:val="20"/>
-        </w:rPr>
-        <w:t>paulo.mareze</w:t>
-      </w:r>
-      <w:proofErr w:type="spellEnd"/>
-      <w:r>
-        <w:rPr>
-          <w:sz w:val="20"/>
-          <w:szCs w:val="20"/>
-        </w:rPr>
-        <w:t>}@eac.ufsm.br.</w:t>
+        <w:t>{will.fonseca, paulo.mareze}@eac.ufsm.br.</w:t>
       </w:r>
     </w:p>
     <w:p>
@@ -1856,48 +1769,21 @@
           <w:szCs w:val="20"/>
         </w:rPr>
         <w:br/>
-        <w:t>{</w:t>
-      </w:r>
-      <w:proofErr w:type="spellStart"/>
-      <w:proofErr w:type="gramStart"/>
+        <w:t>{will.fonseca,</w:t>
+      </w:r>
       <w:r>
         <w:rPr>
           <w:sz w:val="20"/>
           <w:szCs w:val="20"/>
         </w:rPr>
-        <w:t>will.fonseca</w:t>
-      </w:r>
-      <w:proofErr w:type="spellEnd"/>
-      <w:proofErr w:type="gramEnd"/>
+        <w:t> </w:t>
+      </w:r>
       <w:r>
         <w:rPr>
           <w:sz w:val="20"/>
           <w:szCs w:val="20"/>
         </w:rPr>
-        <w:t>,</w:t>
-      </w:r>
-      <w:r>
-        <w:rPr>
-          <w:sz w:val="20"/>
-          <w:szCs w:val="20"/>
-        </w:rPr>
-        <w:t> </w:t>
-      </w:r>
-      <w:proofErr w:type="spellStart"/>
-      <w:r>
-        <w:rPr>
-          <w:sz w:val="20"/>
-          <w:szCs w:val="20"/>
-        </w:rPr>
-        <w:t>paulo.mareze</w:t>
-      </w:r>
-      <w:proofErr w:type="spellEnd"/>
-      <w:r>
-        <w:rPr>
-          <w:sz w:val="20"/>
-          <w:szCs w:val="20"/>
-        </w:rPr>
-        <w:t>}@eac.ufsm.br, nome@dominio.br.</w:t>
+        <w:t>paulo.mareze}@eac.ufsm.br, nome@dominio.br.</w:t>
       </w:r>
     </w:p>
     <w:p>
@@ -2200,47 +2086,7 @@
         <w:t>em negrito</w:t>
       </w:r>
       <w:r>
-        <w:t>, com apenas a primeira letra em maiúscula (exceto nomes próprios), corpo 18 </w:t>
-      </w:r>
-      <w:proofErr w:type="spellStart"/>
-      <w:r>
-        <w:t>pt</w:t>
-      </w:r>
-      <w:proofErr w:type="spellEnd"/>
-      <w:r>
-        <w:t xml:space="preserve"> e parágrafo com espaço de 22 </w:t>
-      </w:r>
-      <w:proofErr w:type="spellStart"/>
-      <w:r>
-        <w:t>pt</w:t>
-      </w:r>
-      <w:proofErr w:type="spellEnd"/>
-      <w:r>
-        <w:t xml:space="preserve"> depois. Os títulos das seções deverão ser em negrito, corpo 12 </w:t>
-      </w:r>
-      <w:proofErr w:type="spellStart"/>
-      <w:r>
-        <w:t>pt</w:t>
-      </w:r>
-      <w:proofErr w:type="spellEnd"/>
-      <w:r>
-        <w:t>, em maiúsculo, conforme apresentado neste modelo. As subseções devem ser em negrito, corpo 12 </w:t>
-      </w:r>
-      <w:proofErr w:type="spellStart"/>
-      <w:r>
-        <w:t>pt</w:t>
-      </w:r>
-      <w:proofErr w:type="spellEnd"/>
-      <w:r>
-        <w:t>, com apenas a primeira letra em maiúsculo (a não ser que existam nomes próprios). Para ambos os casos, utilize tipografia Times New Roman. O texto do documento deve ter espaçamento simples, corpo 12 </w:t>
-      </w:r>
-      <w:proofErr w:type="spellStart"/>
-      <w:r>
-        <w:t>pt</w:t>
-      </w:r>
-      <w:proofErr w:type="spellEnd"/>
-      <w:r>
-        <w:t xml:space="preserve">, justificado e sem recuo na primeira linha. Evite o uso de subseções com mais de três níveis e, para isso, busque usar um sistema de listas. </w:t>
+        <w:t xml:space="preserve">, com apenas a primeira letra em maiúscula (exceto nomes próprios), corpo 18 pt e parágrafo com espaço de 22 pt depois. Os títulos das seções deverão ser em negrito, corpo 12 pt, em maiúsculo, conforme apresentado neste modelo. As subseções devem ser em negrito, corpo 12 pt, com apenas a primeira letra em maiúsculo (a não ser que existam nomes próprios). Para ambos os casos, utilize tipografia Times New Roman. O texto do documento deve ter espaçamento simples, corpo 12 pt, justificado e sem recuo na primeira linha. Evite o uso de subseções com mais de três níveis e, para isso, busque usar um sistema de listas. </w:t>
       </w:r>
     </w:p>
     <w:p>
@@ -2327,13 +2173,8 @@
       <w:r>
         <w:t xml:space="preserve"> 8 </w:t>
       </w:r>
-      <w:proofErr w:type="spellStart"/>
-      <w:r>
-        <w:t>pt</w:t>
-      </w:r>
-      <w:proofErr w:type="spellEnd"/>
-      <w:r>
-        <w:t>).</w:t>
+      <w:r>
+        <w:t>pt).</w:t>
       </w:r>
     </w:p>
     <w:p>
@@ -2369,15 +2210,7 @@
         <w:br/>
       </w:r>
       <w:r>
-        <w:t xml:space="preserve">No caso </w:t>
-      </w:r>
-      <w:proofErr w:type="gramStart"/>
-      <w:r>
-        <w:t>do</w:t>
-      </w:r>
-      <w:proofErr w:type="gramEnd"/>
-      <w:r>
-        <w:t xml:space="preserve"> trabalho ser escrito em inglês, fica a critério do autor usar ponto ou vírgula como separador decimal (desde que não misture as notações). Ao escrever um número com sua unidade</w:t>
+        <w:t>No caso do trabalho ser escrito em inglês, fica a critério do autor usar ponto ou vírgula como separador decimal (desde que não misture as notações). Ao escrever um número com sua unidade</w:t>
       </w:r>
       <w:r>
         <w:rPr>
@@ -2386,15 +2219,7 @@
         <w:footnoteReference w:id="3"/>
       </w:r>
       <w:r>
-        <w:t xml:space="preserve">, mantenha sempre o número junto à correspondente unidade, sem que exista quebra de linha entre eles (no Ms Word utilize </w:t>
-      </w:r>
-      <w:proofErr w:type="spellStart"/>
-      <w:r>
-        <w:t>Ctrl</w:t>
-      </w:r>
-      <w:proofErr w:type="spellEnd"/>
-      <w:r>
-        <w:t xml:space="preserve"> + Shift + Espaço </w:t>
+        <w:t xml:space="preserve">, mantenha sempre o número junto à correspondente unidade, sem que exista quebra de linha entre eles (no Ms Word utilize Ctrl + Shift + Espaço </w:t>
       </w:r>
       <w:r>
         <w:t>[</w:t>
@@ -2898,13 +2723,8 @@
         <w:t>𝜙</w:t>
       </w:r>
       <w:r>
-        <w:t xml:space="preserve"> em graus. Como funções, pode-se citar o seno, </w:t>
-      </w:r>
-      <w:proofErr w:type="spellStart"/>
-      <w:r>
-        <w:t>sen</w:t>
-      </w:r>
-      <w:proofErr w:type="spellEnd"/>
+        <w:t xml:space="preserve"> em graus. Como funções, pode-se citar o seno, sen</w:t>
+      </w:r>
       <w:r>
         <w:t xml:space="preserve"> </w:t>
       </w:r>
@@ -2937,7 +2757,6 @@
       <w:r>
         <w:t xml:space="preserve">Texto subscrito e sobrescrito somente será em itálico se for correspondente a alguma variável pertinente. Caso seja um “nome complementar”, o texto deve ser colocado em pé, por exemplo, </w:t>
       </w:r>
-      <w:proofErr w:type="spellStart"/>
       <w:r>
         <w:rPr>
           <w:i/>
@@ -2951,19 +2770,9 @@
         </w:rPr>
         <w:t>total</w:t>
       </w:r>
-      <w:proofErr w:type="spellEnd"/>
-      <w:r>
-        <w:t xml:space="preserve"> corresponde à pressão total em </w:t>
-      </w:r>
-      <w:proofErr w:type="spellStart"/>
-      <w:r>
-        <w:t>Pa</w:t>
-      </w:r>
-      <w:proofErr w:type="spellEnd"/>
-      <w:r>
-        <w:t xml:space="preserve">, ou ainda </w:t>
-      </w:r>
-      <w:proofErr w:type="spellStart"/>
+      <w:r>
+        <w:t xml:space="preserve"> corresponde à pressão total em Pa, ou ainda </w:t>
+      </w:r>
       <w:r>
         <w:rPr>
           <w:i/>
@@ -2977,7 +2786,6 @@
         </w:rPr>
         <w:t>tri</w:t>
       </w:r>
-      <w:proofErr w:type="spellEnd"/>
       <w:r>
         <w:t xml:space="preserve"> corresponde à área do triângulo em cm</w:t>
       </w:r>
@@ -2999,7 +2807,6 @@
       <w:r>
         <w:t xml:space="preserve">deve-se escrever: o somatório foi calculado considerando </w:t>
       </w:r>
-      <w:proofErr w:type="gramStart"/>
       <w:r>
         <w:rPr>
           <w:i/>
@@ -3015,11 +2822,7 @@
         <w:t xml:space="preserve">i  </w:t>
       </w:r>
       <w:r>
-        <w:t>até</w:t>
-      </w:r>
-      <w:proofErr w:type="gramEnd"/>
-      <w:r>
-        <w:t xml:space="preserve"> a </w:t>
+        <w:t xml:space="preserve">até a </w:t>
       </w:r>
       <w:r>
         <w:br/>
@@ -3195,15 +2998,7 @@
         <w:t> linha</w:t>
       </w:r>
       <w:r>
-        <w:t xml:space="preserve"> em branco antes e depois (12 </w:t>
-      </w:r>
-      <w:proofErr w:type="spellStart"/>
-      <w:r>
-        <w:t>pt</w:t>
-      </w:r>
-      <w:proofErr w:type="spellEnd"/>
-      <w:r>
-        <w:t>).</w:t>
+        <w:t xml:space="preserve"> em branco antes e depois (12 pt).</w:t>
       </w:r>
     </w:p>
     <w:p>
@@ -3219,15 +3014,7 @@
         <w:pStyle w:val="FIATEXT"/>
       </w:pPr>
       <w:r>
-        <w:t>O rótulo e número das figuras, seguido da legenda, deve aparecer logo abaixo e centralizado (10 </w:t>
-      </w:r>
-      <w:proofErr w:type="spellStart"/>
-      <w:r>
-        <w:t>pt</w:t>
-      </w:r>
-      <w:proofErr w:type="spellEnd"/>
-      <w:r>
-        <w:t>). Caso utilize figuras de outros autores (ou fontes), mesmo que adaptadas, indique a fonte logo após a legenda descritiva, vide exemplo da Figura 1.</w:t>
+        <w:t>O rótulo e número das figuras, seguido da legenda, deve aparecer logo abaixo e centralizado (10 pt). Caso utilize figuras de outros autores (ou fontes), mesmo que adaptadas, indique a fonte logo após a legenda descritiva, vide exemplo da Figura 1.</w:t>
       </w:r>
     </w:p>
     <w:p>
@@ -3243,23 +3030,7 @@
         <w:pStyle w:val="FIATEXT"/>
       </w:pPr>
       <w:r>
-        <w:t>Recomenda-se que gráficos, figuras, fotos e qualquer arquivo gráfico, estejam inseridos no texto em formato .</w:t>
-      </w:r>
-      <w:proofErr w:type="spellStart"/>
-      <w:r>
-        <w:t>jpg</w:t>
-      </w:r>
-      <w:proofErr w:type="spellEnd"/>
-      <w:r>
-        <w:t xml:space="preserve"> e/ou .png com boa qualidade (ou ainda em formato vetorial em .</w:t>
-      </w:r>
-      <w:proofErr w:type="spellStart"/>
-      <w:r>
-        <w:t>pdf</w:t>
-      </w:r>
-      <w:proofErr w:type="spellEnd"/>
-      <w:r>
-        <w:t xml:space="preserve"> para usuários do LaTeX). Atente para que os elementos de gráficos e figuras sejam legíveis (sobretudo se a informação for pertinente).</w:t>
+        <w:t>Recomenda-se que gráficos, figuras, fotos e qualquer arquivo gráfico, estejam inseridos no texto em formato .jpg e/ou .png com boa qualidade (ou ainda em formato vetorial em .pdf para usuários do LaTeX). Atente para que os elementos de gráficos e figuras sejam legíveis (sobretudo se a informação for pertinente).</w:t>
       </w:r>
     </w:p>
     <w:tbl>
@@ -4164,7 +3935,6 @@
                 <w:szCs w:val="22"/>
               </w:rPr>
             </w:pPr>
-            <w:proofErr w:type="spellStart"/>
             <w:r>
               <w:rPr>
                 <w:i/>
@@ -4181,7 +3951,6 @@
               </w:rPr>
               <w:t>p</w:t>
             </w:r>
-            <w:proofErr w:type="spellEnd"/>
             <w:r>
               <w:rPr>
                 <w:sz w:val="22"/>
@@ -4282,7 +4051,6 @@
                 <w:szCs w:val="22"/>
               </w:rPr>
             </w:pPr>
-            <w:proofErr w:type="spellStart"/>
             <w:r>
               <w:rPr>
                 <w:i/>
@@ -4299,7 +4067,6 @@
               </w:rPr>
               <w:t>p</w:t>
             </w:r>
-            <w:proofErr w:type="spellEnd"/>
             <w:r>
               <w:rPr>
                 <w:sz w:val="22"/>
@@ -4413,23 +4180,7 @@
                 <w:szCs w:val="22"/>
               </w:rPr>
               <w:br/>
-              <w:t>[</w:t>
-            </w:r>
-            <w:proofErr w:type="spellStart"/>
-            <w:r>
-              <w:rPr>
-                <w:sz w:val="22"/>
-                <w:szCs w:val="22"/>
-              </w:rPr>
-              <w:t>Ns</w:t>
-            </w:r>
-            <w:proofErr w:type="spellEnd"/>
-            <w:r>
-              <w:rPr>
-                <w:sz w:val="22"/>
-                <w:szCs w:val="22"/>
-              </w:rPr>
-              <w:t>/m</w:t>
+              <w:t>[Ns/m</w:t>
             </w:r>
             <w:r>
               <w:rPr>
@@ -4613,7 +4364,21 @@
                 <w:sz w:val="22"/>
                 <w:szCs w:val="22"/>
               </w:rPr>
-              <w:t xml:space="preserve"> 3%</w:t>
+              <w:t xml:space="preserve"> 3</w:t>
+            </w:r>
+            <w:r>
+              <w:rPr>
+                <w:sz w:val="22"/>
+                <w:szCs w:val="22"/>
+              </w:rPr>
+              <w:t>,0</w:t>
+            </w:r>
+            <w:r>
+              <w:rPr>
+                <w:sz w:val="22"/>
+                <w:szCs w:val="22"/>
+              </w:rPr>
+              <w:t>%</w:t>
             </w:r>
           </w:p>
         </w:tc>
@@ -5294,23 +5059,7 @@
         <w:footnoteReference w:id="4"/>
       </w:r>
       <w:r>
-        <w:t xml:space="preserve">, que habilita possibilidades para documentação de códigos genéricos e nas linguagens Matlab, Fortran, Python, </w:t>
-      </w:r>
-      <w:proofErr w:type="spellStart"/>
-      <w:r>
-        <w:t>LabView</w:t>
-      </w:r>
-      <w:proofErr w:type="spellEnd"/>
-      <w:r>
-        <w:t xml:space="preserve"> e </w:t>
-      </w:r>
-      <w:proofErr w:type="spellStart"/>
-      <w:r>
-        <w:t>Latex</w:t>
-      </w:r>
-      <w:proofErr w:type="spellEnd"/>
-      <w:r>
-        <w:t xml:space="preserve"> de forma organizada (observe o Código 1).</w:t>
+        <w:t>, que habilita possibilidades para documentação de códigos genéricos e nas linguagens Matlab, Fortran, Python, LabView e Latex de forma organizada (observe o Código 1).</w:t>
       </w:r>
     </w:p>
     <w:p>
@@ -5440,15 +5189,7 @@
         <w:t xml:space="preserve"> </w:t>
       </w:r>
       <w:r>
-        <w:t xml:space="preserve">Além disso, o número da figura ou da tabela não deve ser separado da palavra ``Figura'' ou ``Tabela'' para a linha seguinte. Para evitar isso, no Ms Word, use </w:t>
-      </w:r>
-      <w:proofErr w:type="spellStart"/>
-      <w:r>
-        <w:t>Ctrl</w:t>
-      </w:r>
-      <w:proofErr w:type="spellEnd"/>
-      <w:r>
-        <w:t xml:space="preserve"> + Shift + Espaço, e no LaTeX, insira um til (</w:t>
+        <w:t>Além disso, o número da figura ou da tabela não deve ser separado da palavra ``Figura'' ou ``Tabela'' para a linha seguinte. Para evitar isso, no Ms Word, use Ctrl + Shift + Espaço, e no LaTeX, insira um til (</w:t>
       </w:r>
       <w:r>
         <w:t>~</w:t>
@@ -5460,16 +5201,8 @@
         <w:rPr>
           <w:rFonts w:ascii="Courier New" w:hAnsi="Courier New" w:cs="Courier New"/>
         </w:rPr>
-        <w:t>\</w:t>
-      </w:r>
-      <w:proofErr w:type="spellStart"/>
-      <w:r>
-        <w:rPr>
-          <w:rFonts w:ascii="Courier New" w:hAnsi="Courier New" w:cs="Courier New"/>
-        </w:rPr>
-        <w:t>ref</w:t>
-      </w:r>
-      <w:proofErr w:type="spellEnd"/>
+        <w:t>\ref</w:t>
+      </w:r>
       <w:r>
         <w:t xml:space="preserve"> ou entre a palavra Tabela e o comando </w:t>
       </w:r>
@@ -6320,23 +6053,7 @@
         <w:pStyle w:val="FIATEXT"/>
       </w:pPr>
       <w:r>
-        <w:t>Ao final do documento a seção de referências deve ser colocada. As entradas nela contidas devem ter tipografia com tamanho 10 </w:t>
-      </w:r>
-      <w:proofErr w:type="spellStart"/>
-      <w:r>
-        <w:t>pt</w:t>
-      </w:r>
-      <w:proofErr w:type="spellEnd"/>
-      <w:r>
-        <w:t>, espaçamento simples e espaçamento de parágrafo de 6 </w:t>
-      </w:r>
-      <w:proofErr w:type="spellStart"/>
-      <w:r>
-        <w:t>pt</w:t>
-      </w:r>
-      <w:proofErr w:type="spellEnd"/>
-      <w:r>
-        <w:t xml:space="preserve">. Este </w:t>
+        <w:t xml:space="preserve">Ao final do documento a seção de referências deve ser colocada. As entradas nela contidas devem ter tipografia com tamanho 10 pt, espaçamento simples e espaçamento de parágrafo de 6 pt. Este </w:t>
       </w:r>
       <w:r>
         <w:rPr>
@@ -6348,7 +6065,6 @@
       <w:r>
         <w:t xml:space="preserve"> de LaTeX usa o pacote </w:t>
       </w:r>
-      <w:proofErr w:type="spellStart"/>
       <w:r>
         <w:rPr>
           <w:rFonts w:ascii="Courier New" w:eastAsia="Courier New" w:hAnsi="Courier New" w:cs="Courier New"/>
@@ -6357,12 +6073,10 @@
         </w:rPr>
         <w:t>natbib</w:t>
       </w:r>
-      <w:proofErr w:type="spellEnd"/>
       <w:r>
         <w:t xml:space="preserve"> para a organização das referências. Além disso, recomenda-se a utilização de gerenciadores de banco de dados de bibliografia como o </w:t>
       </w:r>
       <w:hyperlink r:id="rId21">
-        <w:proofErr w:type="spellStart"/>
         <w:r>
           <w:rPr>
             <w:color w:val="1155CC"/>
@@ -6370,13 +6084,11 @@
           </w:rPr>
           <w:t>JabRef</w:t>
         </w:r>
-        <w:proofErr w:type="spellEnd"/>
       </w:hyperlink>
       <w:r>
         <w:t xml:space="preserve">, </w:t>
       </w:r>
       <w:hyperlink r:id="rId22">
-        <w:proofErr w:type="spellStart"/>
         <w:r>
           <w:rPr>
             <w:color w:val="1155CC"/>
@@ -6384,13 +6096,11 @@
           </w:rPr>
           <w:t>Mendeley</w:t>
         </w:r>
-        <w:proofErr w:type="spellEnd"/>
       </w:hyperlink>
       <w:r>
         <w:t xml:space="preserve"> e </w:t>
       </w:r>
       <w:hyperlink r:id="rId23">
-        <w:proofErr w:type="spellStart"/>
         <w:r>
           <w:rPr>
             <w:color w:val="1155CC"/>
@@ -6398,18 +6108,9 @@
           </w:rPr>
           <w:t>Zotero</w:t>
         </w:r>
-        <w:proofErr w:type="spellEnd"/>
       </w:hyperlink>
       <w:r>
-        <w:t xml:space="preserve">. Em especial para usuários do Word, o </w:t>
-      </w:r>
-      <w:proofErr w:type="spellStart"/>
-      <w:r>
-        <w:t>Mendeley</w:t>
-      </w:r>
-      <w:proofErr w:type="spellEnd"/>
-      <w:r>
-        <w:t xml:space="preserve"> tem um </w:t>
+        <w:t xml:space="preserve">. Em especial para usuários do Word, o Mendeley tem um </w:t>
       </w:r>
       <w:r>
         <w:rPr>
@@ -6418,15 +6119,7 @@
         <w:t>plugin</w:t>
       </w:r>
       <w:r>
-        <w:t xml:space="preserve"> para formatar e inserir as referências no documento .</w:t>
-      </w:r>
-      <w:proofErr w:type="spellStart"/>
-      <w:r>
-        <w:t>docx</w:t>
-      </w:r>
-      <w:proofErr w:type="spellEnd"/>
-      <w:r>
-        <w:t>.</w:t>
+        <w:t xml:space="preserve"> para formatar e inserir as referências no documento .docx.</w:t>
       </w:r>
     </w:p>
     <w:p>
@@ -6513,13 +6206,8 @@
         <w:spacing w:after="200"/>
       </w:pPr>
       <w:r>
-        <w:t>“... aplicando a Transformada de Fourier nos sinais de entrada [5</w:t>
-      </w:r>
-      <w:proofErr w:type="gramStart"/>
-      <w:r>
-        <w:t>].“</w:t>
-      </w:r>
-      <w:proofErr w:type="gramEnd"/>
+        <w:t>“... aplicando a Transformada de Fourier nos sinais de entrada [5].“</w:t>
+      </w:r>
       <w:r>
         <w:t>,</w:t>
       </w:r>
@@ -6668,15 +6356,7 @@
         <w:br/>
       </w:r>
       <w:r>
-        <w:t>[</w:t>
-      </w:r>
-      <w:proofErr w:type="gramStart"/>
-      <w:r>
-        <w:t>2]–</w:t>
-      </w:r>
-      <w:proofErr w:type="gramEnd"/>
-      <w:r>
-        <w:t>[9].”</w:t>
+        <w:t>[2]–[9].”</w:t>
       </w:r>
     </w:p>
     <w:p>
@@ -6793,30 +6473,19 @@
           <w:sz w:val="22"/>
           <w:szCs w:val="22"/>
         </w:rPr>
-        <w:t>.</w:t>
-      </w:r>
-      <w:proofErr w:type="spellStart"/>
-      <w:r>
-        <w:rPr>
-          <w:rFonts w:ascii="Courier New" w:eastAsia="Courier New" w:hAnsi="Courier New" w:cs="Courier New"/>
+        <w:t>.tex</w:t>
+      </w:r>
+      <w:r>
+        <w:rPr>
           <w:sz w:val="22"/>
           <w:szCs w:val="22"/>
         </w:rPr>
-        <w:t>tex</w:t>
-      </w:r>
-      <w:proofErr w:type="spellEnd"/>
-      <w:r>
-        <w:rPr>
-          <w:sz w:val="22"/>
-          <w:szCs w:val="22"/>
-        </w:rPr>
         <w:t xml:space="preserve"> </w:t>
       </w:r>
       <w:r>
         <w:t xml:space="preserve">foi escrito em codificação UTF8, assim é compatível com Windows, Mac, Linux e </w:t>
       </w:r>
       <w:hyperlink r:id="rId25">
-        <w:proofErr w:type="spellStart"/>
         <w:r>
           <w:rPr>
             <w:color w:val="1155CC"/>
@@ -6824,7 +6493,6 @@
           </w:rPr>
           <w:t>Overleaf</w:t>
         </w:r>
-        <w:proofErr w:type="spellEnd"/>
       </w:hyperlink>
       <w:r>
         <w:rPr>
@@ -6849,25 +6517,7 @@
           <w:sz w:val="22"/>
           <w:szCs w:val="22"/>
         </w:rPr>
-        <w:t>.</w:t>
-      </w:r>
-      <w:proofErr w:type="spellStart"/>
-      <w:r>
-        <w:rPr>
-          <w:rFonts w:ascii="Courier New" w:eastAsia="Courier New" w:hAnsi="Courier New" w:cs="Courier New"/>
-          <w:sz w:val="22"/>
-          <w:szCs w:val="22"/>
-        </w:rPr>
-        <w:t>docx</w:t>
-      </w:r>
-      <w:proofErr w:type="spellEnd"/>
-      <w:r>
-        <w:rPr>
-          <w:rFonts w:ascii="Courier New" w:eastAsia="Courier New" w:hAnsi="Courier New" w:cs="Courier New"/>
-          <w:sz w:val="22"/>
-          <w:szCs w:val="22"/>
-        </w:rPr>
-        <w:t xml:space="preserve"> </w:t>
+        <w:t xml:space="preserve">.docx </w:t>
       </w:r>
       <w:r>
         <w:t>foi criado em Microsoft Word 2016 e, com isso, suas funcionalidades de espaçamento e configurações são garantidas para essa versão.</w:t>
@@ -6878,25 +6528,7 @@
         <w:pStyle w:val="FIATEXT"/>
       </w:pPr>
       <w:r>
-        <w:t>O autor deste texto e dos modelos é o professor William D'Andrea Fonseca, da Engenharia Acústica (EAC) da Universidade Federal de Santa Maria (UFSM).</w:t>
-      </w:r>
-      <w:r>
-        <w:t xml:space="preserve"> </w:t>
-      </w:r>
-      <w:r>
-        <w:t>A revisão foi realizada pelo professor Stephan Paul (UFSC).</w:t>
-      </w:r>
-      <w:r>
-        <w:t xml:space="preserve"> </w:t>
-      </w:r>
-      <w:r>
-        <w:t>O modelo de Ms</w:t>
-      </w:r>
-      <w:r>
-        <w:t xml:space="preserve"> </w:t>
-      </w:r>
-      <w:r>
-        <w:t>Word foi finalizado pelo graduando Felipe Ramos de Mello (EAC/UFSM).</w:t>
+        <w:t>O autor deste texto e dos modelos é o professor William D'Andrea Fonseca, da Engenharia Acústica (EAC) da Universidade Federal de Santa Maria (UFSM). A revisão foi realizada pelo professor Stephan Paul (UFSC). O modelo de Ms Word foi finalizado pelo graduando Felipe Ramos de Mello (EAC/UFSM).</w:t>
       </w:r>
     </w:p>
     <w:p>
@@ -6904,37 +6536,7 @@
         <w:pStyle w:val="FIATEXT"/>
       </w:pPr>
       <w:r>
-        <w:t xml:space="preserve">A tradução para o inglês foi realizada por Thiago </w:t>
-      </w:r>
-      <w:proofErr w:type="spellStart"/>
-      <w:r>
-        <w:t>Morphy</w:t>
-      </w:r>
-      <w:proofErr w:type="spellEnd"/>
-      <w:r>
-        <w:t xml:space="preserve"> e pelos professores Stephan Paul (UFSC) e William D'Andrea Fonseca </w:t>
-      </w:r>
-      <w:r>
-        <w:t>—</w:t>
-      </w:r>
-      <w:r>
-        <w:t xml:space="preserve"> a revisão textual foi realizada por Joseph </w:t>
-      </w:r>
-      <w:proofErr w:type="spellStart"/>
-      <w:r>
-        <w:t>Lacey</w:t>
-      </w:r>
-      <w:proofErr w:type="spellEnd"/>
-      <w:r>
-        <w:t xml:space="preserve">. A versão em espanhol foi traduzida por Diego Martin </w:t>
-      </w:r>
-      <w:proofErr w:type="spellStart"/>
-      <w:r>
-        <w:t>Tuozzo</w:t>
-      </w:r>
-      <w:proofErr w:type="spellEnd"/>
-      <w:r>
-        <w:t xml:space="preserve"> e revisada por William D'Andrea Fonseca e Sicrano.</w:t>
+        <w:t>A tradução para o inglês foi realizada por Thiago Morphy e pelos professores Stephan Paul (UFSC) e William D'Andrea Fonseca — a revisão textual foi realizada por Joseph Lacey. A versão em espanhol foi traduzida por Diego Martin Tuozzo e revisada por William D'Andrea Fonseca e Sicrano.</w:t>
       </w:r>
     </w:p>
     <w:p>
@@ -6957,21 +6559,12 @@
         <w:t xml:space="preserve">, no </w:t>
       </w:r>
       <w:hyperlink r:id="rId27">
-        <w:proofErr w:type="spellStart"/>
         <w:r>
           <w:rPr>
             <w:color w:val="1155CC"/>
             <w:u w:val="single"/>
           </w:rPr>
-          <w:t>Overleaf</w:t>
-        </w:r>
-        <w:proofErr w:type="spellEnd"/>
-        <w:r>
-          <w:rPr>
-            <w:color w:val="1155CC"/>
-            <w:u w:val="single"/>
-          </w:rPr>
-          <w:t xml:space="preserve"> </w:t>
+          <w:t xml:space="preserve">Overleaf </w:t>
         </w:r>
       </w:hyperlink>
       <w:r>
@@ -7124,31 +6717,7 @@
         <w:pStyle w:val="FIAREFERENCES"/>
       </w:pPr>
       <w:r>
-        <w:t xml:space="preserve">[2] Mareze, Paulo H.; </w:t>
-      </w:r>
-      <w:proofErr w:type="spellStart"/>
-      <w:r>
-        <w:t>Copetti</w:t>
-      </w:r>
-      <w:proofErr w:type="spellEnd"/>
-      <w:r>
-        <w:t xml:space="preserve">, Guilherme; Brandão, Eric; Fonseca, William D’A.; </w:t>
-      </w:r>
-      <w:proofErr w:type="spellStart"/>
-      <w:r>
-        <w:t>Dresch</w:t>
-      </w:r>
-      <w:proofErr w:type="spellEnd"/>
-      <w:r>
-        <w:t xml:space="preserve">, Fernanda e </w:t>
-      </w:r>
-      <w:proofErr w:type="spellStart"/>
-      <w:r>
-        <w:t>Specht</w:t>
-      </w:r>
-      <w:proofErr w:type="spellEnd"/>
-      <w:r>
-        <w:t>, Luciano P. Modelagem da absorção acústica de camadas porosas asfálticas. Em XXVIII Encontro da Sociedade Brasileira de Acústica</w:t>
+        <w:t>[2] Mareze, Paulo H.; Copetti, Guilherme; Brandão, Eric; Fonseca, William D’A.; Dresch, Fernanda e Specht, Luciano P. Modelagem da absorção acústica de camadas porosas asfálticas. Em XXVIII Encontro da Sociedade Brasileira de Acústica</w:t>
       </w:r>
       <w:r>
         <w:t xml:space="preserve"> (</w:t>
@@ -7186,15 +6755,7 @@
         <w:pStyle w:val="FIAREFERENCES"/>
       </w:pPr>
       <w:r>
-        <w:t xml:space="preserve">[3] Brandão, Eric. Acústica de Salas: Projeto e Modelagem. 1a ed. São Paulo: </w:t>
-      </w:r>
-      <w:proofErr w:type="spellStart"/>
-      <w:r>
-        <w:t>Blucher</w:t>
-      </w:r>
-      <w:proofErr w:type="spellEnd"/>
-      <w:r>
-        <w:t>, 2016. ISBN 978-8521210061.</w:t>
+        <w:t>[3] Brandão, Eric. Acústica de Salas: Projeto e Modelagem. 1a ed. São Paulo: Blucher, 2016. ISBN 978-8521210061.</w:t>
       </w:r>
     </w:p>
     <w:p>
@@ -7202,127 +6763,7 @@
         <w:pStyle w:val="FIAREFERENCES"/>
       </w:pPr>
       <w:r>
-        <w:t xml:space="preserve">[4] Gomes, Márcio H. A.; </w:t>
-      </w:r>
-      <w:proofErr w:type="spellStart"/>
-      <w:r>
-        <w:t>Bonifacio</w:t>
-      </w:r>
-      <w:proofErr w:type="spellEnd"/>
-      <w:r>
-        <w:t xml:space="preserve">, Paulo R. O.; Carvalho, Mário O. M. e </w:t>
-      </w:r>
-      <w:proofErr w:type="spellStart"/>
-      <w:r>
-        <w:t>Azikri</w:t>
-      </w:r>
-      <w:proofErr w:type="spellEnd"/>
-      <w:r>
-        <w:t xml:space="preserve">, </w:t>
-      </w:r>
-      <w:proofErr w:type="spellStart"/>
-      <w:r>
-        <w:t>Hilbeth</w:t>
-      </w:r>
-      <w:proofErr w:type="spellEnd"/>
-      <w:r>
-        <w:t xml:space="preserve"> P. </w:t>
-      </w:r>
-      <w:proofErr w:type="spellStart"/>
-      <w:r>
-        <w:t>Vibroacoustic</w:t>
-      </w:r>
-      <w:proofErr w:type="spellEnd"/>
-      <w:r>
-        <w:t xml:space="preserve"> </w:t>
-      </w:r>
-      <w:proofErr w:type="spellStart"/>
-      <w:r>
-        <w:t>method</w:t>
-      </w:r>
-      <w:proofErr w:type="spellEnd"/>
-      <w:r>
-        <w:t xml:space="preserve"> for non </w:t>
-      </w:r>
-      <w:proofErr w:type="spellStart"/>
-      <w:r>
-        <w:t>destructive</w:t>
-      </w:r>
-      <w:proofErr w:type="spellEnd"/>
-      <w:r>
-        <w:t xml:space="preserve"> </w:t>
-      </w:r>
-      <w:proofErr w:type="spellStart"/>
-      <w:r>
-        <w:t>test</w:t>
-      </w:r>
-      <w:proofErr w:type="spellEnd"/>
-      <w:r>
-        <w:t xml:space="preserve"> </w:t>
-      </w:r>
-      <w:proofErr w:type="spellStart"/>
-      <w:r>
-        <w:t>of</w:t>
-      </w:r>
-      <w:proofErr w:type="spellEnd"/>
-      <w:r>
-        <w:t xml:space="preserve"> </w:t>
-      </w:r>
-      <w:proofErr w:type="spellStart"/>
-      <w:r>
-        <w:t>composite</w:t>
-      </w:r>
-      <w:proofErr w:type="spellEnd"/>
-      <w:r>
-        <w:t xml:space="preserve"> </w:t>
-      </w:r>
-      <w:proofErr w:type="spellStart"/>
-      <w:r>
-        <w:t>sandwich</w:t>
-      </w:r>
-      <w:proofErr w:type="spellEnd"/>
-      <w:r>
-        <w:t xml:space="preserve"> </w:t>
-      </w:r>
-      <w:proofErr w:type="spellStart"/>
-      <w:r>
-        <w:t>structures</w:t>
-      </w:r>
-      <w:proofErr w:type="spellEnd"/>
-      <w:r>
-        <w:t xml:space="preserve">. Applied </w:t>
-      </w:r>
-      <w:proofErr w:type="spellStart"/>
-      <w:r>
-        <w:t>Mechanics</w:t>
-      </w:r>
-      <w:proofErr w:type="spellEnd"/>
-      <w:r>
-        <w:t xml:space="preserve"> </w:t>
-      </w:r>
-      <w:proofErr w:type="spellStart"/>
-      <w:r>
-        <w:t>and</w:t>
-      </w:r>
-      <w:proofErr w:type="spellEnd"/>
-      <w:r>
-        <w:t xml:space="preserve"> </w:t>
-      </w:r>
-      <w:proofErr w:type="spellStart"/>
-      <w:r>
-        <w:t>Materials</w:t>
-      </w:r>
-      <w:proofErr w:type="spellEnd"/>
-      <w:r>
-        <w:t xml:space="preserve">, 751:153–158, 2015. ISSN 1662-7482. </w:t>
-      </w:r>
-      <w:proofErr w:type="spellStart"/>
-      <w:r>
-        <w:t>doi</w:t>
-      </w:r>
-      <w:proofErr w:type="spellEnd"/>
-      <w:r>
-        <w:t xml:space="preserve">: </w:t>
+        <w:t xml:space="preserve">[4] Gomes, Márcio H. A.; Bonifacio, Paulo R. O.; Carvalho, Mário O. M. e Azikri, Hilbeth P. Vibroacoustic method for non destructive test of composite sandwich structures. Applied Mechanics and Materials, 751:153–158, 2015. ISSN 1662-7482. doi: </w:t>
       </w:r>
       <w:hyperlink r:id="rId34" w:history="1">
         <w:r>
@@ -7341,23 +6782,7 @@
         <w:pStyle w:val="FIAREFERENCES"/>
       </w:pPr>
       <w:r>
-        <w:t xml:space="preserve">[5] </w:t>
-      </w:r>
-      <w:proofErr w:type="spellStart"/>
-      <w:r>
-        <w:t>Oppenheim</w:t>
-      </w:r>
-      <w:proofErr w:type="spellEnd"/>
-      <w:r>
-        <w:t xml:space="preserve">, Alan e </w:t>
-      </w:r>
-      <w:proofErr w:type="spellStart"/>
-      <w:r>
-        <w:t>Willsky</w:t>
-      </w:r>
-      <w:proofErr w:type="spellEnd"/>
-      <w:r>
-        <w:t>, A. Simon. Sinais e Sistemas. 2a ed. São Paulo: Pearson, 2010. ISBN 978-8576055044.</w:t>
+        <w:t>[5] Oppenheim, Alan e Willsky, A. Simon. Sinais e Sistemas. 2a ed. São Paulo: Pearson, 2010. ISBN 978-8576055044.</w:t>
       </w:r>
     </w:p>
     <w:p>
@@ -7365,87 +6790,7 @@
         <w:pStyle w:val="FIAREFERENCES"/>
       </w:pPr>
       <w:r>
-        <w:t xml:space="preserve">[6] Müller, </w:t>
-      </w:r>
-      <w:proofErr w:type="spellStart"/>
-      <w:r>
-        <w:t>Swen</w:t>
-      </w:r>
-      <w:proofErr w:type="spellEnd"/>
-      <w:r>
-        <w:t xml:space="preserve"> e Massarani, Paulo. </w:t>
-      </w:r>
-      <w:proofErr w:type="spellStart"/>
-      <w:r>
-        <w:t>Transfer-function</w:t>
-      </w:r>
-      <w:proofErr w:type="spellEnd"/>
-      <w:r>
-        <w:t xml:space="preserve"> </w:t>
-      </w:r>
-      <w:proofErr w:type="spellStart"/>
-      <w:r>
-        <w:t>measurement</w:t>
-      </w:r>
-      <w:proofErr w:type="spellEnd"/>
-      <w:r>
-        <w:t xml:space="preserve"> </w:t>
-      </w:r>
-      <w:proofErr w:type="spellStart"/>
-      <w:r>
-        <w:t>with</w:t>
-      </w:r>
-      <w:proofErr w:type="spellEnd"/>
-      <w:r>
-        <w:t xml:space="preserve"> </w:t>
-      </w:r>
-      <w:proofErr w:type="spellStart"/>
-      <w:r>
-        <w:t>sweeps</w:t>
-      </w:r>
-      <w:proofErr w:type="spellEnd"/>
-      <w:r>
-        <w:t xml:space="preserve">. </w:t>
-      </w:r>
-      <w:proofErr w:type="spellStart"/>
-      <w:r>
-        <w:t>Journal</w:t>
-      </w:r>
-      <w:proofErr w:type="spellEnd"/>
-      <w:r>
-        <w:t xml:space="preserve"> </w:t>
-      </w:r>
-      <w:proofErr w:type="spellStart"/>
-      <w:r>
-        <w:t>of</w:t>
-      </w:r>
-      <w:proofErr w:type="spellEnd"/>
-      <w:r>
-        <w:t xml:space="preserve"> </w:t>
-      </w:r>
-      <w:proofErr w:type="spellStart"/>
-      <w:r>
-        <w:t>the</w:t>
-      </w:r>
-      <w:proofErr w:type="spellEnd"/>
-      <w:r>
-        <w:t xml:space="preserve"> </w:t>
-      </w:r>
-      <w:proofErr w:type="spellStart"/>
-      <w:r>
-        <w:t>Audio</w:t>
-      </w:r>
-      <w:proofErr w:type="spellEnd"/>
-      <w:r>
-        <w:t xml:space="preserve"> </w:t>
-      </w:r>
-      <w:proofErr w:type="spellStart"/>
-      <w:r>
-        <w:t>Engineering</w:t>
-      </w:r>
-      <w:proofErr w:type="spellEnd"/>
-      <w:r>
-        <w:t xml:space="preserve"> Society, 49(6):443–471, 2001. ISSN 1549-4950. Disponível em: </w:t>
+        <w:t xml:space="preserve">[6] Müller, Swen e Massarani, Paulo. Transfer-function measurement with sweeps. Journal of the Audio Engineering Society, 49(6):443–471, 2001. ISSN 1549-4950. Disponível em: </w:t>
       </w:r>
       <w:hyperlink r:id="rId35" w:history="1">
         <w:r>
@@ -7464,159 +6809,7 @@
         <w:pStyle w:val="FIAREFERENCES"/>
       </w:pPr>
       <w:r>
-        <w:t xml:space="preserve">[7] Mareze, Paulo H.; Brandão, Eric; Fonseca, William D’Andrea; Silva, Olavo M. e </w:t>
-      </w:r>
-      <w:proofErr w:type="spellStart"/>
-      <w:r>
-        <w:t>Lenzi</w:t>
-      </w:r>
-      <w:proofErr w:type="spellEnd"/>
-      <w:r>
-        <w:t xml:space="preserve">, Arcanjo. </w:t>
-      </w:r>
-      <w:proofErr w:type="spellStart"/>
-      <w:r>
-        <w:t>Modeling</w:t>
-      </w:r>
-      <w:proofErr w:type="spellEnd"/>
-      <w:r>
-        <w:t xml:space="preserve"> </w:t>
-      </w:r>
-      <w:proofErr w:type="spellStart"/>
-      <w:r>
-        <w:t>of</w:t>
-      </w:r>
-      <w:proofErr w:type="spellEnd"/>
-      <w:r>
-        <w:t xml:space="preserve"> </w:t>
-      </w:r>
-      <w:proofErr w:type="spellStart"/>
-      <w:r>
-        <w:t>acoustic</w:t>
-      </w:r>
-      <w:proofErr w:type="spellEnd"/>
-      <w:r>
-        <w:t xml:space="preserve"> </w:t>
-      </w:r>
-      <w:proofErr w:type="spellStart"/>
-      <w:r>
-        <w:t>porous</w:t>
-      </w:r>
-      <w:proofErr w:type="spellEnd"/>
-      <w:r>
-        <w:t xml:space="preserve"> material absorber </w:t>
-      </w:r>
-      <w:proofErr w:type="spellStart"/>
-      <w:r>
-        <w:t>using</w:t>
-      </w:r>
-      <w:proofErr w:type="spellEnd"/>
-      <w:r>
-        <w:t xml:space="preserve"> </w:t>
-      </w:r>
-      <w:proofErr w:type="spellStart"/>
-      <w:r>
-        <w:t>rigid</w:t>
-      </w:r>
-      <w:proofErr w:type="spellEnd"/>
-      <w:r>
-        <w:t xml:space="preserve"> </w:t>
-      </w:r>
-      <w:proofErr w:type="spellStart"/>
-      <w:r>
-        <w:t>multiple</w:t>
-      </w:r>
-      <w:proofErr w:type="spellEnd"/>
-      <w:r>
-        <w:t xml:space="preserve"> </w:t>
-      </w:r>
-      <w:proofErr w:type="spellStart"/>
-      <w:r>
-        <w:t>micro-ducts</w:t>
-      </w:r>
-      <w:proofErr w:type="spellEnd"/>
-      <w:r>
-        <w:t xml:space="preserve"> network: </w:t>
-      </w:r>
-      <w:proofErr w:type="spellStart"/>
-      <w:r>
-        <w:t>Validation</w:t>
-      </w:r>
-      <w:proofErr w:type="spellEnd"/>
-      <w:r>
-        <w:t xml:space="preserve"> </w:t>
-      </w:r>
-      <w:proofErr w:type="spellStart"/>
-      <w:r>
-        <w:t>of</w:t>
-      </w:r>
-      <w:proofErr w:type="spellEnd"/>
-      <w:r>
-        <w:t xml:space="preserve"> </w:t>
-      </w:r>
-      <w:proofErr w:type="spellStart"/>
-      <w:r>
-        <w:t>the</w:t>
-      </w:r>
-      <w:proofErr w:type="spellEnd"/>
-      <w:r>
-        <w:t xml:space="preserve"> </w:t>
-      </w:r>
-      <w:proofErr w:type="spellStart"/>
-      <w:r>
-        <w:t>proposed</w:t>
-      </w:r>
-      <w:proofErr w:type="spellEnd"/>
-      <w:r>
-        <w:t xml:space="preserve"> model. </w:t>
-      </w:r>
-      <w:proofErr w:type="spellStart"/>
-      <w:r>
-        <w:t>Journal</w:t>
-      </w:r>
-      <w:proofErr w:type="spellEnd"/>
-      <w:r>
-        <w:t xml:space="preserve"> </w:t>
-      </w:r>
-      <w:proofErr w:type="spellStart"/>
-      <w:r>
-        <w:t>of</w:t>
-      </w:r>
-      <w:proofErr w:type="spellEnd"/>
-      <w:r>
-        <w:t xml:space="preserve"> </w:t>
-      </w:r>
-      <w:proofErr w:type="spellStart"/>
-      <w:r>
-        <w:t>Sound</w:t>
-      </w:r>
-      <w:proofErr w:type="spellEnd"/>
-      <w:r>
-        <w:t xml:space="preserve"> </w:t>
-      </w:r>
-      <w:proofErr w:type="spellStart"/>
-      <w:r>
-        <w:t>and</w:t>
-      </w:r>
-      <w:proofErr w:type="spellEnd"/>
-      <w:r>
-        <w:t xml:space="preserve"> </w:t>
-      </w:r>
-      <w:proofErr w:type="spellStart"/>
-      <w:r>
-        <w:t>Vibration</w:t>
-      </w:r>
-      <w:proofErr w:type="spellEnd"/>
-      <w:r>
-        <w:t xml:space="preserve">, 443:376–396, 2019. ISSN 0022-460X. </w:t>
-      </w:r>
-      <w:proofErr w:type="spellStart"/>
-      <w:r>
-        <w:t>doi</w:t>
-      </w:r>
-      <w:proofErr w:type="spellEnd"/>
-      <w:r>
-        <w:t xml:space="preserve">: </w:t>
+        <w:t xml:space="preserve">[7] Mareze, Paulo H.; Brandão, Eric; Fonseca, William D’Andrea; Silva, Olavo M. e Lenzi, Arcanjo. Modeling of acoustic porous material absorber using rigid multiple micro-ducts network: Validation of the proposed model. Journal of Sound and Vibration, 443:376–396, 2019. ISSN 0022-460X. doi: </w:t>
       </w:r>
       <w:hyperlink r:id="rId36" w:history="1">
         <w:r>
@@ -7638,173 +6831,16 @@
         <w:pStyle w:val="FIAREFERENCES"/>
       </w:pPr>
       <w:r>
-        <w:t xml:space="preserve">[8] Borges, Joice; Pacheco, Fernanda; </w:t>
-      </w:r>
-      <w:proofErr w:type="spellStart"/>
-      <w:r>
-        <w:t>Tutikian</w:t>
-      </w:r>
-      <w:proofErr w:type="spellEnd"/>
-      <w:r>
-        <w:t xml:space="preserve">, Bernardo e Oliveira, Maria Fernanda. </w:t>
-      </w:r>
-      <w:proofErr w:type="spellStart"/>
-      <w:r>
-        <w:t>An</w:t>
-      </w:r>
-      <w:proofErr w:type="spellEnd"/>
-      <w:r>
-        <w:t xml:space="preserve"> experimental </w:t>
-      </w:r>
-      <w:proofErr w:type="spellStart"/>
-      <w:r>
-        <w:t>study</w:t>
-      </w:r>
-      <w:proofErr w:type="spellEnd"/>
+        <w:t>[8] Borges, Joice; Pacheco, Fernanda; Tutikian, Bernardo e Oliveira, Maria Fernanda. An experimental study on the use of waste aggregate for acoustic attenuation: EVA and rice husk composites for impact noise reduction. Construction and Building Materials, 161:501–508, 2018. ISSN 0950-0618.</w:t>
+      </w:r>
       <w:r>
         <w:t xml:space="preserve"> </w:t>
       </w:r>
-      <w:proofErr w:type="spellStart"/>
-      <w:r>
-        <w:t>on</w:t>
-      </w:r>
-      <w:proofErr w:type="spellEnd"/>
-      <w:r>
-        <w:t xml:space="preserve"> </w:t>
-      </w:r>
-      <w:proofErr w:type="spellStart"/>
-      <w:r>
-        <w:t>the</w:t>
-      </w:r>
-      <w:proofErr w:type="spellEnd"/>
-      <w:r>
-        <w:t xml:space="preserve"> use </w:t>
-      </w:r>
-      <w:proofErr w:type="spellStart"/>
-      <w:r>
-        <w:t>of</w:t>
-      </w:r>
-      <w:proofErr w:type="spellEnd"/>
-      <w:r>
-        <w:t xml:space="preserve"> </w:t>
-      </w:r>
-      <w:proofErr w:type="spellStart"/>
-      <w:r>
-        <w:t>waste</w:t>
-      </w:r>
-      <w:proofErr w:type="spellEnd"/>
-      <w:r>
-        <w:t xml:space="preserve"> </w:t>
-      </w:r>
-      <w:proofErr w:type="spellStart"/>
-      <w:r>
-        <w:t>aggregate</w:t>
-      </w:r>
-      <w:proofErr w:type="spellEnd"/>
-      <w:r>
-        <w:t xml:space="preserve"> for </w:t>
-      </w:r>
-      <w:proofErr w:type="spellStart"/>
-      <w:r>
-        <w:t>acoustic</w:t>
-      </w:r>
-      <w:proofErr w:type="spellEnd"/>
-      <w:r>
-        <w:t xml:space="preserve"> </w:t>
-      </w:r>
-      <w:proofErr w:type="spellStart"/>
-      <w:r>
-        <w:t>attenuation</w:t>
-      </w:r>
-      <w:proofErr w:type="spellEnd"/>
-      <w:r>
-        <w:t xml:space="preserve">: EVA </w:t>
-      </w:r>
-      <w:proofErr w:type="spellStart"/>
-      <w:r>
-        <w:t>and</w:t>
-      </w:r>
-      <w:proofErr w:type="spellEnd"/>
-      <w:r>
-        <w:t xml:space="preserve"> rice </w:t>
-      </w:r>
-      <w:proofErr w:type="spellStart"/>
-      <w:r>
-        <w:t>husk</w:t>
-      </w:r>
-      <w:proofErr w:type="spellEnd"/>
-      <w:r>
-        <w:t xml:space="preserve"> </w:t>
-      </w:r>
-      <w:proofErr w:type="spellStart"/>
-      <w:r>
-        <w:t>composites</w:t>
-      </w:r>
-      <w:proofErr w:type="spellEnd"/>
-      <w:r>
-        <w:t xml:space="preserve"> for </w:t>
-      </w:r>
-      <w:proofErr w:type="spellStart"/>
-      <w:r>
-        <w:t>impact</w:t>
-      </w:r>
-      <w:proofErr w:type="spellEnd"/>
-      <w:r>
-        <w:t xml:space="preserve"> </w:t>
-      </w:r>
-      <w:proofErr w:type="spellStart"/>
-      <w:r>
-        <w:t>noise</w:t>
-      </w:r>
-      <w:proofErr w:type="spellEnd"/>
-      <w:r>
-        <w:t xml:space="preserve"> </w:t>
-      </w:r>
-      <w:proofErr w:type="spellStart"/>
-      <w:r>
-        <w:t>reduction</w:t>
-      </w:r>
-      <w:proofErr w:type="spellEnd"/>
-      <w:r>
-        <w:t xml:space="preserve">. </w:t>
-      </w:r>
-      <w:proofErr w:type="spellStart"/>
-      <w:r>
-        <w:t>Construction</w:t>
-      </w:r>
-      <w:proofErr w:type="spellEnd"/>
-      <w:r>
-        <w:t xml:space="preserve"> </w:t>
-      </w:r>
-      <w:proofErr w:type="spellStart"/>
-      <w:r>
-        <w:t>and</w:t>
-      </w:r>
-      <w:proofErr w:type="spellEnd"/>
-      <w:r>
-        <w:t xml:space="preserve"> Building </w:t>
-      </w:r>
-      <w:proofErr w:type="spellStart"/>
-      <w:r>
-        <w:t>Materials</w:t>
-      </w:r>
-      <w:proofErr w:type="spellEnd"/>
-      <w:r>
-        <w:t>, 161:501–508, 2018. ISSN 0950-0618.</w:t>
-      </w:r>
-      <w:r>
-        <w:t xml:space="preserve"> </w:t>
-      </w:r>
       <w:r>
         <w:br/>
       </w:r>
-      <w:proofErr w:type="spellStart"/>
-      <w:r>
-        <w:t>doi</w:t>
-      </w:r>
-      <w:proofErr w:type="spellEnd"/>
-      <w:r>
-        <w:t xml:space="preserve">: </w:t>
+      <w:r>
+        <w:t xml:space="preserve">doi: </w:t>
       </w:r>
       <w:hyperlink r:id="rId37" w:history="1">
         <w:r>
@@ -7823,39 +6859,7 @@
         <w:pStyle w:val="FIAREFERENCES"/>
       </w:pPr>
       <w:r>
-        <w:t xml:space="preserve">[9] </w:t>
-      </w:r>
-      <w:proofErr w:type="spellStart"/>
-      <w:r>
-        <w:t>Ristow</w:t>
-      </w:r>
-      <w:proofErr w:type="spellEnd"/>
-      <w:r>
-        <w:t xml:space="preserve">, João Paulo; </w:t>
-      </w:r>
-      <w:proofErr w:type="spellStart"/>
-      <w:r>
-        <w:t>Pinson</w:t>
-      </w:r>
-      <w:proofErr w:type="spellEnd"/>
-      <w:r>
-        <w:t xml:space="preserve">, Samuel; Fonseca, William D’A. e </w:t>
-      </w:r>
-      <w:proofErr w:type="spellStart"/>
-      <w:r>
-        <w:t>Cordioli</w:t>
-      </w:r>
-      <w:proofErr w:type="spellEnd"/>
-      <w:r>
-        <w:t xml:space="preserve">, </w:t>
-      </w:r>
-      <w:proofErr w:type="spellStart"/>
-      <w:r>
-        <w:t>Julio</w:t>
-      </w:r>
-      <w:proofErr w:type="spellEnd"/>
-      <w:r>
-        <w:t xml:space="preserve">. Utilização da </w:t>
+        <w:t xml:space="preserve">[9] Ristow, João Paulo; Pinson, Samuel; Fonseca, William D’A. e Cordioli, Julio. Utilização da </w:t>
       </w:r>
       <w:r>
         <w:t>I</w:t>
@@ -7863,7 +6867,6 @@
       <w:r>
         <w:t xml:space="preserve">ntegral de </w:t>
       </w:r>
-      <w:proofErr w:type="spellStart"/>
       <w:r>
         <w:t>K</w:t>
       </w:r>
@@ -7874,11 +6877,7 @@
         <w:t>H</w:t>
       </w:r>
       <w:r>
-        <w:t>elmholtz</w:t>
-      </w:r>
-      <w:proofErr w:type="spellEnd"/>
-      <w:r>
-        <w:t xml:space="preserve"> para simulação de dados de sonar de múltiplos feixes. Acústica &amp; Vibrações, 31(48): 5–18, 2016. ISSN 1983-442X</w:t>
+        <w:t>elmholtz para simulação de dados de sonar de múltiplos feixes. Acústica &amp; Vibrações, 31(48): 5–18, 2016. ISSN 1983-442X</w:t>
       </w:r>
       <w:r>
         <w:t>.</w:t>
@@ -7886,34 +6885,15 @@
       <w:r>
         <w:t xml:space="preserve"> </w:t>
       </w:r>
-      <w:proofErr w:type="spellStart"/>
-      <w:r>
-        <w:t>doi</w:t>
-      </w:r>
-      <w:proofErr w:type="spellEnd"/>
-      <w:r>
-        <w:t xml:space="preserve">: </w:t>
+      <w:r>
+        <w:t xml:space="preserve">doi: </w:t>
       </w:r>
       <w:hyperlink r:id="rId38" w:history="1">
         <w:r>
           <w:rPr>
             <w:rStyle w:val="Hyperlink"/>
           </w:rPr>
-          <w:t>10.55753/</w:t>
-        </w:r>
-        <w:proofErr w:type="gramStart"/>
-        <w:r>
-          <w:rPr>
-            <w:rStyle w:val="Hyperlink"/>
-          </w:rPr>
-          <w:t>aev.v</w:t>
-        </w:r>
-        <w:proofErr w:type="gramEnd"/>
-        <w:r>
-          <w:rPr>
-            <w:rStyle w:val="Hyperlink"/>
-          </w:rPr>
-          <w:t>31e48.98</w:t>
+          <w:t>10.55753/aev.v31e48.98</w:t>
         </w:r>
       </w:hyperlink>
       <w:r>
@@ -7950,14 +6930,12 @@
       <w:r>
         <w:t>Este modelo (</w:t>
       </w:r>
-      <w:proofErr w:type="spellStart"/>
       <w:r>
         <w:rPr>
           <w:i/>
         </w:rPr>
         <w:t>template</w:t>
       </w:r>
-      <w:proofErr w:type="spellEnd"/>
       <w:r>
         <w:t xml:space="preserve"> de LaTeX) tem alguns comandos adicionais que facilitam a escrita, como, por exemplo, \F (ℱ) para simbolizar a Transformada de Fourier. Para conhecer melhor os comandos, consulte o arquivo </w:t>
       </w:r>
@@ -8222,14 +7200,12 @@
         </w:rPr>
         <w:t>.</w:t>
       </w:r>
-      <w:proofErr w:type="spellStart"/>
       <w:r>
         <w:rPr>
           <w:rFonts w:ascii="Courier New" w:hAnsi="Courier New" w:cs="Courier New"/>
         </w:rPr>
         <w:t>sty</w:t>
       </w:r>
-      <w:proofErr w:type="spellEnd"/>
       <w:r>
         <w:t>.</w:t>
       </w:r>
@@ -8263,22 +7239,10 @@
         <w:t>X</w:t>
       </w:r>
       <w:r>
-        <w:t xml:space="preserve"> basta usar o campo “</w:t>
-      </w:r>
-      <w:proofErr w:type="spellStart"/>
-      <w:r>
-        <w:t>doi</w:t>
-      </w:r>
-      <w:proofErr w:type="spellEnd"/>
-      <w:r>
-        <w:t>” de seu</w:t>
-      </w:r>
-      <w:r>
-        <w:t xml:space="preserve"> </w:t>
-      </w:r>
-      <w:proofErr w:type="gramStart"/>
-      <w:r>
-        <w:t>repositório</w:t>
+        <w:t xml:space="preserve"> basta usar o campo “doi” de seu</w:t>
+      </w:r>
+      <w:r>
+        <w:t xml:space="preserve"> repositório</w:t>
       </w:r>
       <w:r>
         <w:t xml:space="preserve"> </w:t>
@@ -8289,19 +7253,8 @@
           <w:sz w:val="18"/>
           <w:szCs w:val="18"/>
         </w:rPr>
-        <w:t>.</w:t>
-      </w:r>
-      <w:proofErr w:type="spellStart"/>
-      <w:r>
-        <w:rPr>
-          <w:rFonts w:ascii="Courier New" w:eastAsia="Courier New" w:hAnsi="Courier New" w:cs="Courier New"/>
-          <w:sz w:val="18"/>
-          <w:szCs w:val="18"/>
-        </w:rPr>
-        <w:t>bib</w:t>
-      </w:r>
-      <w:proofErr w:type="spellEnd"/>
-      <w:proofErr w:type="gramEnd"/>
+        <w:t>.bib</w:t>
+      </w:r>
       <w:r>
         <w:t>.</w:t>
       </w:r>

</xml_diff>